<commit_message>
(feat) add cetakan split, sprint cacah, ba cacah
</commit_message>
<xml_diff>
--- a/resources/templates/Dokpengawasan/surat-tugas.docx
+++ b/resources/templates/Dokpengawasan/surat-tugas.docx
@@ -1006,6 +1006,14 @@
         <w:tblStyle w:val="TableGrid21"/>
         <w:tblW w:w="9124" w:type="dxa"/>
         <w:tblInd w:w="142" w:type="dxa"/>
+        <w:tblBorders>
+          <w:top w:val="none" w:sz="0" w:space="0" w:color="auto"/>
+          <w:left w:val="none" w:sz="0" w:space="0" w:color="auto"/>
+          <w:bottom w:val="none" w:sz="0" w:space="0" w:color="auto"/>
+          <w:right w:val="none" w:sz="0" w:space="0" w:color="auto"/>
+          <w:insideH w:val="none" w:sz="0" w:space="0" w:color="auto"/>
+          <w:insideV w:val="none" w:sz="0" w:space="0" w:color="auto"/>
+        </w:tblBorders>
         <w:tblLayout w:type="fixed"/>
         <w:tblLook w:val="0400" w:firstRow="0" w:lastRow="0" w:firstColumn="0" w:lastColumn="0" w:noHBand="0" w:noVBand="1"/>
       </w:tblPr>

</xml_diff>